<commit_message>
address #21 added steps in detailed document to help users bridge from SimulatedSystem --> FullSystem
</commit_message>
<xml_diff>
--- a/RT Temperature Controller/Temperature Chamber Detailed Documentation.docx
+++ b/RT Temperature Controller/Temperature Chamber Detailed Documentation.docx
@@ -1,6 +1,6 @@
 
 <file path=word/document.xml><?xml version="1.0" encoding="utf-8"?>
-<w:document xmlns:wpc="http://schemas.microsoft.com/office/word/2010/wordprocessingCanvas" xmlns:cx="http://schemas.microsoft.com/office/drawing/2014/chartex" xmlns:cx1="http://schemas.microsoft.com/office/drawing/2015/9/8/chartex" xmlns:cx2="http://schemas.microsoft.com/office/drawing/2015/10/21/chartex" xmlns:mc="http://schemas.openxmlformats.org/markup-compatibility/2006" xmlns:o="urn:schemas-microsoft-com:office:office" xmlns:r="http://schemas.openxmlformats.org/officeDocument/2006/relationships" xmlns:m="http://schemas.openxmlformats.org/officeDocument/2006/math" xmlns:v="urn:schemas-microsoft-com:vml" xmlns:wp14="http://schemas.microsoft.com/office/word/2010/wordprocessingDrawing" xmlns:wp="http://schemas.openxmlformats.org/drawingml/2006/wordprocessingDrawing" xmlns:w10="urn:schemas-microsoft-com:office:word" xmlns:w="http://schemas.openxmlformats.org/wordprocessingml/2006/main" xmlns:w14="http://schemas.microsoft.com/office/word/2010/wordml" xmlns:w15="http://schemas.microsoft.com/office/word/2012/wordml" xmlns:w16se="http://schemas.microsoft.com/office/word/2015/wordml/symex" xmlns:wpg="http://schemas.microsoft.com/office/word/2010/wordprocessingGroup" xmlns:wpi="http://schemas.microsoft.com/office/word/2010/wordprocessingInk" xmlns:wne="http://schemas.microsoft.com/office/word/2006/wordml" xmlns:wps="http://schemas.microsoft.com/office/word/2010/wordprocessingShape" mc:Ignorable="w14 w15 w16se wp14">
+<w:document xmlns:wpc="http://schemas.microsoft.com/office/word/2010/wordprocessingCanvas" xmlns:cx="http://schemas.microsoft.com/office/drawing/2014/chartex" xmlns:cx1="http://schemas.microsoft.com/office/drawing/2015/9/8/chartex" xmlns:cx2="http://schemas.microsoft.com/office/drawing/2015/10/21/chartex" xmlns:cx3="http://schemas.microsoft.com/office/drawing/2016/5/9/chartex" xmlns:cx4="http://schemas.microsoft.com/office/drawing/2016/5/10/chartex" xmlns:cx5="http://schemas.microsoft.com/office/drawing/2016/5/11/chartex" xmlns:mc="http://schemas.openxmlformats.org/markup-compatibility/2006" xmlns:o="urn:schemas-microsoft-com:office:office" xmlns:r="http://schemas.openxmlformats.org/officeDocument/2006/relationships" xmlns:m="http://schemas.openxmlformats.org/officeDocument/2006/math" xmlns:v="urn:schemas-microsoft-com:vml" xmlns:wp14="http://schemas.microsoft.com/office/word/2010/wordprocessingDrawing" xmlns:wp="http://schemas.openxmlformats.org/drawingml/2006/wordprocessingDrawing" xmlns:w10="urn:schemas-microsoft-com:office:word" xmlns:w="http://schemas.openxmlformats.org/wordprocessingml/2006/main" xmlns:w14="http://schemas.microsoft.com/office/word/2010/wordml" xmlns:w15="http://schemas.microsoft.com/office/word/2012/wordml" xmlns:w16se="http://schemas.microsoft.com/office/word/2015/wordml/symex" xmlns:wpg="http://schemas.microsoft.com/office/word/2010/wordprocessingGroup" xmlns:wpi="http://schemas.microsoft.com/office/word/2010/wordprocessingInk" xmlns:wne="http://schemas.microsoft.com/office/word/2006/wordml" xmlns:wps="http://schemas.microsoft.com/office/word/2010/wordprocessingShape" mc:Ignorable="w14 w15 w16se wp14">
   <w:body>
     <w:p>
       <w:pPr>
@@ -1051,10 +1051,7 @@
         <w:t xml:space="preserve"> a </w:t>
       </w:r>
       <w:r>
-        <w:t>DCAF module</w:t>
-      </w:r>
-      <w:r>
-        <w:t xml:space="preserve"> </w:t>
+        <w:t xml:space="preserve">DCAF module </w:t>
       </w:r>
       <w:r>
         <w:t>may then expose that Tag data to another engine or to other threads running on that target.</w:t>
@@ -1063,10 +1060,7 @@
         <w:t xml:space="preserve"> In this case the UDP </w:t>
       </w:r>
       <w:r>
-        <w:t>DCAF module</w:t>
-      </w:r>
-      <w:r>
-        <w:t xml:space="preserve"> </w:t>
+        <w:t xml:space="preserve">DCAF module </w:t>
       </w:r>
       <w:r>
         <w:t>is used to reflect tag data between the two engines.</w:t>
@@ -1757,40 +1751,34 @@
         <w:t xml:space="preserve">.  This is because the ‘UI Reference’ </w:t>
       </w:r>
       <w:r>
-        <w:t>DCAF module</w:t>
+        <w:t xml:space="preserve">DCAF module </w:t>
+      </w:r>
+      <w:r>
+        <w:t>is able to</w:t>
+      </w:r>
+      <w:r>
+        <w:t xml:space="preserve"> write and read to controls and indicators</w:t>
+      </w:r>
+      <w:r>
+        <w:t xml:space="preserve"> directly</w:t>
+      </w:r>
+      <w:r>
+        <w:t xml:space="preserve"> as specified by the module’s </w:t>
+      </w:r>
+      <w:r>
+        <w:t>configuration.</w:t>
       </w:r>
       <w:r>
         <w:t xml:space="preserve"> </w:t>
       </w:r>
       <w:r>
-        <w:t>is able to</w:t>
-      </w:r>
-      <w:r>
-        <w:t xml:space="preserve"> write and read to controls and indicators</w:t>
-      </w:r>
-      <w:r>
-        <w:t xml:space="preserve"> directly</w:t>
-      </w:r>
-      <w:r>
-        <w:t xml:space="preserve"> as specified by the module’s </w:t>
-      </w:r>
-      <w:r>
-        <w:t>configuration.</w:t>
-      </w:r>
-      <w:r>
-        <w:t xml:space="preserve"> </w:t>
-      </w:r>
-      <w:r>
         <w:t>The</w:t>
       </w:r>
       <w:r>
         <w:t xml:space="preserve"> ‘UI Reference’ </w:t>
       </w:r>
       <w:r>
-        <w:t>DCAF module</w:t>
-      </w:r>
-      <w:r>
-        <w:t xml:space="preserve"> </w:t>
+        <w:t xml:space="preserve">DCAF module </w:t>
       </w:r>
       <w:r>
         <w:t xml:space="preserve">just needs the name of the VI </w:t>
@@ -1819,24 +1807,21 @@
         <w:t xml:space="preserve">the Engines, </w:t>
       </w:r>
       <w:r>
-        <w:t>DCAF module</w:t>
+        <w:t>DCAF modules</w:t>
+      </w:r>
+      <w:r>
+        <w:t xml:space="preserve">, </w:t>
+      </w:r>
+      <w:r>
+        <w:t>and any other</w:t>
+      </w:r>
+      <w:r>
+        <w:t xml:space="preserve"> plug-in</w:t>
       </w:r>
       <w:r>
         <w:t>s</w:t>
       </w:r>
       <w:r>
-        <w:t xml:space="preserve">, </w:t>
-      </w:r>
-      <w:r>
-        <w:t>and any other</w:t>
-      </w:r>
-      <w:r>
-        <w:t xml:space="preserve"> plug-in</w:t>
-      </w:r>
-      <w:r>
-        <w:t>s</w:t>
-      </w:r>
-      <w:r>
         <w:t xml:space="preserve"> specified </w:t>
       </w:r>
       <w:r>
@@ -1849,19 +1834,13 @@
         <w:t xml:space="preserve">This VI should be updated anytime a </w:t>
       </w:r>
       <w:r>
-        <w:t>DCAF module</w:t>
-      </w:r>
-      <w:r>
-        <w:t xml:space="preserve"> </w:t>
+        <w:t xml:space="preserve">DCAF module </w:t>
       </w:r>
       <w:r>
         <w:t xml:space="preserve">is deleted or a new </w:t>
       </w:r>
       <w:r>
-        <w:t>DCAF module</w:t>
-      </w:r>
-      <w:r>
-        <w:t xml:space="preserve"> </w:t>
+        <w:t xml:space="preserve">DCAF module </w:t>
       </w:r>
       <w:r>
         <w:t>is added to the configuration</w:t>
@@ -1980,10 +1959,7 @@
         <w:t xml:space="preserve">The framework was also designed so that </w:t>
       </w:r>
       <w:r>
-        <w:t>DCAF module</w:t>
-      </w:r>
-      <w:r>
-        <w:t xml:space="preserve">s </w:t>
+        <w:t xml:space="preserve">DCAF modules </w:t>
       </w:r>
       <w:r>
         <w:t xml:space="preserve">could be built </w:t>
@@ -2709,16 +2685,7 @@
         <w:t xml:space="preserve"> </w:t>
       </w:r>
       <w:r>
-        <w:t xml:space="preserve">DCAF </w:t>
-      </w:r>
-      <w:r>
-        <w:t>M</w:t>
-      </w:r>
-      <w:r>
-        <w:t>odule</w:t>
-      </w:r>
-      <w:r>
-        <w:t>s</w:t>
+        <w:t>DCAF Modules</w:t>
       </w:r>
     </w:p>
     <w:p>
@@ -2971,10 +2938,7 @@
         <w:t xml:space="preserve"> editor UI. In the simplest case, creating a </w:t>
       </w:r>
       <w:r>
-        <w:t>DCAF module</w:t>
-      </w:r>
-      <w:r>
-        <w:t xml:space="preserve"> </w:t>
+        <w:t xml:space="preserve">DCAF module </w:t>
       </w:r>
       <w:r>
         <w:t xml:space="preserve">to execute code </w:t>
@@ -3141,25 +3105,112 @@
         <w:t xml:space="preserve"> Scan Engine </w:t>
       </w:r>
       <w:r>
-        <w:t>DCAF module</w:t>
+        <w:t xml:space="preserve">DCAF module </w:t>
+      </w:r>
+      <w:r>
+        <w:t>to interact with real world I</w:t>
+      </w:r>
+      <w:r>
+        <w:t>/</w:t>
+      </w:r>
+      <w:r>
+        <w:t>O and an additional controller for the real temperature chamber</w:t>
+      </w:r>
+      <w:r>
+        <w:t xml:space="preserve"> that is connected to that I/O</w:t>
+      </w:r>
+      <w:r>
+        <w:t xml:space="preserve">. This means that the </w:t>
+      </w:r>
+      <w:proofErr w:type="spellStart"/>
+      <w:r>
+        <w:t>cRIO</w:t>
+      </w:r>
+      <w:proofErr w:type="spellEnd"/>
+      <w:r>
+        <w:t xml:space="preserve"> is </w:t>
+      </w:r>
+      <w:r>
+        <w:t>configured to simultaneously control both</w:t>
+      </w:r>
+      <w:r>
+        <w:t xml:space="preserve"> a model and the real world.  </w:t>
+      </w:r>
+    </w:p>
+    <w:p>
+      <w:pPr>
+        <w:rPr>
+          <w:noProof/>
+        </w:rPr>
+      </w:pPr>
+      <w:r>
+        <w:t xml:space="preserve">There are also </w:t>
+      </w:r>
+      <w:r>
+        <w:t>some</w:t>
       </w:r>
       <w:r>
         <w:t xml:space="preserve"> </w:t>
       </w:r>
       <w:r>
-        <w:t>to interact with real world I</w:t>
-      </w:r>
-      <w:r>
-        <w:t>/</w:t>
-      </w:r>
-      <w:r>
-        <w:t>O and an additional controller for the real temperature chamber</w:t>
-      </w:r>
-      <w:r>
-        <w:t xml:space="preserve"> that is connected to that I/O</w:t>
-      </w:r>
-      <w:r>
-        <w:t xml:space="preserve">. This means that the </w:t>
+        <w:t xml:space="preserve">DCAF modules </w:t>
+      </w:r>
+      <w:r>
+        <w:t xml:space="preserve">added for utility. </w:t>
+      </w:r>
+      <w:r>
+        <w:t>The first is System Diagnostics which returns CPU a</w:t>
+      </w:r>
+      <w:r>
+        <w:t xml:space="preserve">nd memory usage of the system. </w:t>
+      </w:r>
+      <w:r>
+        <w:t>The next is the Watchdog module which will automatically reboot the controller if it doesn’t run at least o</w:t>
+      </w:r>
+      <w:r>
+        <w:t xml:space="preserve">nce during the timeout period. </w:t>
+      </w:r>
+      <w:r>
+        <w:t xml:space="preserve">The last additional </w:t>
+      </w:r>
+      <w:r>
+        <w:t xml:space="preserve">DCAF module </w:t>
+      </w:r>
+      <w:r>
+        <w:t xml:space="preserve">is the </w:t>
+      </w:r>
+      <w:r>
+        <w:t>Current Value Table (</w:t>
+      </w:r>
+      <w:r>
+        <w:t>CVT</w:t>
+      </w:r>
+      <w:r>
+        <w:t>)</w:t>
+      </w:r>
+      <w:r>
+        <w:t xml:space="preserve"> which is used to expose </w:t>
+      </w:r>
+      <w:r>
+        <w:t xml:space="preserve">specific </w:t>
+      </w:r>
+      <w:r>
+        <w:t xml:space="preserve">data </w:t>
+      </w:r>
+      <w:r>
+        <w:t xml:space="preserve">in the engine for global </w:t>
+      </w:r>
+      <w:r>
+        <w:t>access by a</w:t>
+      </w:r>
+      <w:r>
+        <w:t>ny code running on that target.</w:t>
+      </w:r>
+      <w:r>
+        <w:t xml:space="preserve"> </w:t>
+      </w:r>
+      <w:r>
+        <w:t>Reopen the ‘</w:t>
       </w:r>
       <w:proofErr w:type="spellStart"/>
       <w:r>
@@ -3167,116 +3218,20 @@
       </w:r>
       <w:proofErr w:type="spellEnd"/>
       <w:r>
-        <w:t xml:space="preserve"> is </w:t>
-      </w:r>
-      <w:r>
-        <w:t>configured to simultaneously control both</w:t>
-      </w:r>
-      <w:r>
-        <w:t xml:space="preserve"> a model and the real world.  </w:t>
-      </w:r>
-    </w:p>
-    <w:p>
-      <w:pPr>
+        <w:t xml:space="preserve"> Main.vi’ and see how its CVT tags </w:t>
+      </w:r>
+      <w:r>
+        <w:t>are configured in the editor by the</w:t>
+      </w:r>
+      <w:r>
+        <w:t xml:space="preserve"> CVT configuration.</w:t>
+      </w:r>
+      <w:r>
         <w:rPr>
           <w:noProof/>
         </w:rPr>
-      </w:pPr>
-      <w:r>
-        <w:t xml:space="preserve">There are also </w:t>
-      </w:r>
-      <w:r>
-        <w:t>some</w:t>
-      </w:r>
-      <w:r>
         <w:t xml:space="preserve"> </w:t>
       </w:r>
-      <w:r>
-        <w:t>DCAF module</w:t>
-      </w:r>
-      <w:r>
-        <w:t xml:space="preserve">s </w:t>
-      </w:r>
-      <w:r>
-        <w:t xml:space="preserve">added for utility. </w:t>
-      </w:r>
-      <w:r>
-        <w:t>The first is System Diagnostics which returns CPU a</w:t>
-      </w:r>
-      <w:r>
-        <w:t xml:space="preserve">nd memory usage of the system. </w:t>
-      </w:r>
-      <w:r>
-        <w:t>The next is the Watchdog module which will automatically reboot the controller if it doesn’t run at least o</w:t>
-      </w:r>
-      <w:r>
-        <w:t xml:space="preserve">nce during the timeout period. </w:t>
-      </w:r>
-      <w:r>
-        <w:t xml:space="preserve">The last additional </w:t>
-      </w:r>
-      <w:r>
-        <w:t>DCAF module</w:t>
-      </w:r>
-      <w:r>
-        <w:t xml:space="preserve"> </w:t>
-      </w:r>
-      <w:r>
-        <w:t xml:space="preserve">is the </w:t>
-      </w:r>
-      <w:r>
-        <w:t>Current Value Table (</w:t>
-      </w:r>
-      <w:r>
-        <w:t>CVT</w:t>
-      </w:r>
-      <w:r>
-        <w:t>)</w:t>
-      </w:r>
-      <w:r>
-        <w:t xml:space="preserve"> which is used to expose </w:t>
-      </w:r>
-      <w:r>
-        <w:t xml:space="preserve">specific </w:t>
-      </w:r>
-      <w:r>
-        <w:t xml:space="preserve">data </w:t>
-      </w:r>
-      <w:r>
-        <w:t xml:space="preserve">in the engine for global </w:t>
-      </w:r>
-      <w:r>
-        <w:t>access by a</w:t>
-      </w:r>
-      <w:r>
-        <w:t>ny code running on that target.</w:t>
-      </w:r>
-      <w:r>
-        <w:t xml:space="preserve"> </w:t>
-      </w:r>
-      <w:r>
-        <w:t>Reopen the ‘</w:t>
-      </w:r>
-      <w:proofErr w:type="spellStart"/>
-      <w:r>
-        <w:t>cRIO</w:t>
-      </w:r>
-      <w:proofErr w:type="spellEnd"/>
-      <w:r>
-        <w:t xml:space="preserve"> Main.vi’ and see how its CVT tags </w:t>
-      </w:r>
-      <w:r>
-        <w:t>are configured in the editor by the</w:t>
-      </w:r>
-      <w:r>
-        <w:t xml:space="preserve"> CVT configuration.</w:t>
-      </w:r>
-      <w:r>
-        <w:rPr>
-          <w:noProof/>
-        </w:rPr>
-        <w:t xml:space="preserve"> </w:t>
-      </w:r>
     </w:p>
     <w:p>
       <w:r>
@@ -3289,10 +3244,7 @@
         <w:t xml:space="preserve"> visual representation of the </w:t>
       </w:r>
       <w:r>
-        <w:t>DCAF module</w:t>
-      </w:r>
-      <w:r>
-        <w:t>s</w:t>
+        <w:t>DCAF modules</w:t>
       </w:r>
       <w:r>
         <w:t xml:space="preserve">, Channels, and Tags for this configuration. The diagram uses the same conventions as the </w:t>
@@ -3358,6 +3310,242 @@
       </w:r>
     </w:p>
     <w:p>
+      <w:r>
+        <w:t>Because the ‘</w:t>
+      </w:r>
+      <w:proofErr w:type="spellStart"/>
+      <w:r>
+        <w:t>FullSystem</w:t>
+      </w:r>
+      <w:proofErr w:type="spellEnd"/>
+      <w:r>
+        <w:t>’ configuration refers to additional modules (relative to the ‘</w:t>
+      </w:r>
+      <w:proofErr w:type="spellStart"/>
+      <w:r>
+        <w:t>SimultatedSystem</w:t>
+      </w:r>
+      <w:proofErr w:type="spellEnd"/>
+      <w:r>
+        <w:t>’), the following additional steps are required</w:t>
+      </w:r>
+      <w:r>
+        <w:t xml:space="preserve"> before you run the ‘</w:t>
+      </w:r>
+      <w:proofErr w:type="spellStart"/>
+      <w:r>
+        <w:t>FullSystem</w:t>
+      </w:r>
+      <w:proofErr w:type="spellEnd"/>
+      <w:r>
+        <w:t>’ example</w:t>
+      </w:r>
+      <w:r>
+        <w:t>:</w:t>
+      </w:r>
+    </w:p>
+    <w:p>
+      <w:pPr>
+        <w:pStyle w:val="ListParagraph"/>
+        <w:numPr>
+          <w:ilvl w:val="0"/>
+          <w:numId w:val="6"/>
+        </w:numPr>
+      </w:pPr>
+      <w:r>
+        <w:t>Use MAX, the project, and DCAF to c</w:t>
+      </w:r>
+      <w:r>
+        <w:t>onfigure your I/O and remap channels as necessary</w:t>
+      </w:r>
+    </w:p>
+    <w:p>
+      <w:pPr>
+        <w:pStyle w:val="ListParagraph"/>
+        <w:numPr>
+          <w:ilvl w:val="0"/>
+          <w:numId w:val="6"/>
+        </w:numPr>
+      </w:pPr>
+      <w:r>
+        <w:t xml:space="preserve">Use MAX to add NI-Watchdog to your </w:t>
+      </w:r>
+      <w:proofErr w:type="spellStart"/>
+      <w:r>
+        <w:t>cRIO</w:t>
+      </w:r>
+      <w:proofErr w:type="spellEnd"/>
+      <w:r>
+        <w:t xml:space="preserve"> target software</w:t>
+      </w:r>
+    </w:p>
+    <w:p>
+      <w:pPr>
+        <w:pStyle w:val="ListParagraph"/>
+        <w:numPr>
+          <w:ilvl w:val="0"/>
+          <w:numId w:val="6"/>
+        </w:numPr>
+      </w:pPr>
+      <w:r>
+        <w:t xml:space="preserve">Use </w:t>
+      </w:r>
+      <w:r>
+        <w:rPr>
+          <w:i/>
+        </w:rPr>
+        <w:t>DCAF</w:t>
+      </w:r>
+      <w:r>
+        <w:rPr>
+          <w:i/>
+        </w:rPr>
+        <w:t xml:space="preserve"> Configuration Editor&gt;&gt;Tools</w:t>
+      </w:r>
+      <w:r>
+        <w:rPr>
+          <w:i/>
+        </w:rPr>
+        <w:t>&gt;&gt;</w:t>
+      </w:r>
+      <w:r>
+        <w:rPr>
+          <w:i/>
+        </w:rPr>
+        <w:t>Script Include VI</w:t>
+      </w:r>
+      <w:r>
+        <w:t xml:space="preserve"> </w:t>
+      </w:r>
+      <w:r>
+        <w:t xml:space="preserve">to rescript the </w:t>
+      </w:r>
+      <w:proofErr w:type="spellStart"/>
+      <w:r>
+        <w:t>cRIO</w:t>
+      </w:r>
+      <w:proofErr w:type="spellEnd"/>
+      <w:r>
+        <w:t xml:space="preserve"> Module Includes VI</w:t>
+      </w:r>
+    </w:p>
+    <w:p>
+      <w:pPr>
+        <w:pStyle w:val="ListParagraph"/>
+        <w:numPr>
+          <w:ilvl w:val="0"/>
+          <w:numId w:val="6"/>
+        </w:numPr>
+      </w:pPr>
+      <w:r>
+        <w:t xml:space="preserve">Use </w:t>
+      </w:r>
+      <w:r>
+        <w:rPr>
+          <w:i/>
+        </w:rPr>
+        <w:t>DCAF</w:t>
+      </w:r>
+      <w:r>
+        <w:rPr>
+          <w:i/>
+        </w:rPr>
+        <w:t xml:space="preserve"> Configuration Editor&gt;&gt;Tools</w:t>
+      </w:r>
+      <w:r>
+        <w:rPr>
+          <w:i/>
+        </w:rPr>
+        <w:t>&gt;&gt;</w:t>
+      </w:r>
+      <w:r>
+        <w:rPr>
+          <w:i/>
+        </w:rPr>
+        <w:t>Deploy T</w:t>
+      </w:r>
+      <w:r>
+        <w:rPr>
+          <w:i/>
+        </w:rPr>
+        <w:t>ool</w:t>
+      </w:r>
+      <w:r>
+        <w:t xml:space="preserve"> to deploy </w:t>
+      </w:r>
+      <w:r>
+        <w:t>‘</w:t>
+      </w:r>
+      <w:proofErr w:type="spellStart"/>
+      <w:r>
+        <w:t>FullSystem</w:t>
+      </w:r>
+      <w:proofErr w:type="spellEnd"/>
+      <w:r>
+        <w:t>’</w:t>
+      </w:r>
+      <w:r>
+        <w:t xml:space="preserve"> configuration</w:t>
+      </w:r>
+      <w:bookmarkStart w:id="0" w:name="_GoBack"/>
+      <w:bookmarkEnd w:id="0"/>
+    </w:p>
+    <w:p>
+      <w:pPr>
+        <w:pStyle w:val="ListParagraph"/>
+        <w:numPr>
+          <w:ilvl w:val="0"/>
+          <w:numId w:val="6"/>
+        </w:numPr>
+      </w:pPr>
+      <w:r>
+        <w:t xml:space="preserve">Set </w:t>
+      </w:r>
+      <w:r>
+        <w:rPr>
+          <w:b/>
+        </w:rPr>
+        <w:t>file name</w:t>
+      </w:r>
+      <w:r>
+        <w:t xml:space="preserve"> in Host Main VI and </w:t>
+      </w:r>
+      <w:r>
+        <w:rPr>
+          <w:b/>
+        </w:rPr>
+        <w:t>config</w:t>
+      </w:r>
+      <w:r>
+        <w:rPr>
+          <w:b/>
+        </w:rPr>
+        <w:t>.</w:t>
+      </w:r>
+      <w:r>
+        <w:rPr>
+          <w:b/>
+        </w:rPr>
+        <w:t xml:space="preserve"> file path</w:t>
+      </w:r>
+      <w:r>
+        <w:t xml:space="preserve"> in </w:t>
+      </w:r>
+      <w:proofErr w:type="spellStart"/>
+      <w:r>
+        <w:t>cRIO</w:t>
+      </w:r>
+      <w:proofErr w:type="spellEnd"/>
+      <w:r>
+        <w:t xml:space="preserve"> Main VI to refer to </w:t>
+      </w:r>
+      <w:proofErr w:type="spellStart"/>
+      <w:r>
+        <w:t>FullSystem.pcfg</w:t>
+      </w:r>
+      <w:proofErr w:type="spellEnd"/>
+    </w:p>
+    <w:p>
       <w:pPr>
         <w:pStyle w:val="Heading2"/>
       </w:pPr>
@@ -3460,6 +3648,7 @@
         <w:pStyle w:val="Heading1"/>
       </w:pPr>
       <w:r>
+        <w:lastRenderedPageBreak/>
         <w:t>Build</w:t>
       </w:r>
       <w:r>
@@ -3558,7 +3747,6 @@
         <w:rPr>
           <w:noProof/>
         </w:rPr>
-        <w:lastRenderedPageBreak/>
         <w:drawing>
           <wp:inline distT="0" distB="0" distL="0" distR="0" wp14:anchorId="4D507B48" wp14:editId="1B03DEC0">
             <wp:extent cx="5943600" cy="4683760"/>
@@ -3595,8 +3783,6 @@
           </wp:inline>
         </w:drawing>
       </w:r>
-      <w:bookmarkStart w:id="0" w:name="_GoBack"/>
-      <w:bookmarkEnd w:id="0"/>
     </w:p>
     <w:p>
       <w:r>
@@ -3645,6 +3831,7 @@
     </w:p>
     <w:p>
       <w:r>
+        <w:lastRenderedPageBreak/>
         <w:t xml:space="preserve">The </w:t>
       </w:r>
       <w:r>
@@ -3707,11 +3894,7 @@
         <w:t xml:space="preserve"> for customization</w:t>
       </w:r>
       <w:r>
-        <w:t xml:space="preserve">. The use of this sample project is not recommended unless significant customization of the configuration editor is required. While much of the Standard Configuration Editor’s code is built from underlying framework elements that are updateable, it also </w:t>
-      </w:r>
-      <w:r>
-        <w:lastRenderedPageBreak/>
-        <w:t xml:space="preserve">includes some of its own features. The use of this sample project amounts to a branch from the Standard Configuration Editor that will have to be maintained independently.  </w:t>
+        <w:t xml:space="preserve">. The use of this sample project is not recommended unless significant customization of the configuration editor is required. While much of the Standard Configuration Editor’s code is built from underlying framework elements that are updateable, it also includes some of its own features. The use of this sample project amounts to a branch from the Standard Configuration Editor that will have to be maintained independently.  </w:t>
       </w:r>
     </w:p>
     <w:p>
@@ -3754,8 +3937,97 @@
 </file>
 
 <file path=word/numbering.xml><?xml version="1.0" encoding="utf-8"?>
-<w:numbering xmlns:wpc="http://schemas.microsoft.com/office/word/2010/wordprocessingCanvas" xmlns:cx="http://schemas.microsoft.com/office/drawing/2014/chartex" xmlns:cx1="http://schemas.microsoft.com/office/drawing/2015/9/8/chartex" xmlns:cx2="http://schemas.microsoft.com/office/drawing/2015/10/21/chartex" xmlns:mc="http://schemas.openxmlformats.org/markup-compatibility/2006" xmlns:o="urn:schemas-microsoft-com:office:office" xmlns:r="http://schemas.openxmlformats.org/officeDocument/2006/relationships" xmlns:m="http://schemas.openxmlformats.org/officeDocument/2006/math" xmlns:v="urn:schemas-microsoft-com:vml" xmlns:wp14="http://schemas.microsoft.com/office/word/2010/wordprocessingDrawing" xmlns:wp="http://schemas.openxmlformats.org/drawingml/2006/wordprocessingDrawing" xmlns:w10="urn:schemas-microsoft-com:office:word" xmlns:w="http://schemas.openxmlformats.org/wordprocessingml/2006/main" xmlns:w14="http://schemas.microsoft.com/office/word/2010/wordml" xmlns:w15="http://schemas.microsoft.com/office/word/2012/wordml" xmlns:w16se="http://schemas.microsoft.com/office/word/2015/wordml/symex" xmlns:wpg="http://schemas.microsoft.com/office/word/2010/wordprocessingGroup" xmlns:wpi="http://schemas.microsoft.com/office/word/2010/wordprocessingInk" xmlns:wne="http://schemas.microsoft.com/office/word/2006/wordml" xmlns:wps="http://schemas.microsoft.com/office/word/2010/wordprocessingShape" mc:Ignorable="w14 w15 w16se wp14">
+<w:numbering xmlns:wpc="http://schemas.microsoft.com/office/word/2010/wordprocessingCanvas" xmlns:cx="http://schemas.microsoft.com/office/drawing/2014/chartex" xmlns:cx1="http://schemas.microsoft.com/office/drawing/2015/9/8/chartex" xmlns:cx2="http://schemas.microsoft.com/office/drawing/2015/10/21/chartex" xmlns:cx3="http://schemas.microsoft.com/office/drawing/2016/5/9/chartex" xmlns:cx4="http://schemas.microsoft.com/office/drawing/2016/5/10/chartex" xmlns:cx5="http://schemas.microsoft.com/office/drawing/2016/5/11/chartex" xmlns:mc="http://schemas.openxmlformats.org/markup-compatibility/2006" xmlns:o="urn:schemas-microsoft-com:office:office" xmlns:r="http://schemas.openxmlformats.org/officeDocument/2006/relationships" xmlns:m="http://schemas.openxmlformats.org/officeDocument/2006/math" xmlns:v="urn:schemas-microsoft-com:vml" xmlns:wp14="http://schemas.microsoft.com/office/word/2010/wordprocessingDrawing" xmlns:wp="http://schemas.openxmlformats.org/drawingml/2006/wordprocessingDrawing" xmlns:w10="urn:schemas-microsoft-com:office:word" xmlns:w="http://schemas.openxmlformats.org/wordprocessingml/2006/main" xmlns:w14="http://schemas.microsoft.com/office/word/2010/wordml" xmlns:w15="http://schemas.microsoft.com/office/word/2012/wordml" xmlns:w16se="http://schemas.microsoft.com/office/word/2015/wordml/symex" xmlns:wpg="http://schemas.microsoft.com/office/word/2010/wordprocessingGroup" xmlns:wpi="http://schemas.microsoft.com/office/word/2010/wordprocessingInk" xmlns:wne="http://schemas.microsoft.com/office/word/2006/wordml" xmlns:wps="http://schemas.microsoft.com/office/word/2010/wordprocessingShape" mc:Ignorable="w14 w15 w16se wp14">
   <w:abstractNum w:abstractNumId="0" w15:restartNumberingAfterBreak="0">
+    <w:nsid w:val="28BC6218"/>
+    <w:multiLevelType w:val="hybridMultilevel"/>
+    <w:tmpl w:val="F5A213D6"/>
+    <w:lvl w:ilvl="0" w:tplc="0409000F">
+      <w:start w:val="1"/>
+      <w:numFmt w:val="decimal"/>
+      <w:lvlText w:val="%1."/>
+      <w:lvlJc w:val="left"/>
+      <w:pPr>
+        <w:ind w:left="720" w:hanging="360"/>
+      </w:pPr>
+      <w:rPr>
+        <w:rFonts w:hint="default"/>
+      </w:rPr>
+    </w:lvl>
+    <w:lvl w:ilvl="1" w:tplc="04090019" w:tentative="1">
+      <w:start w:val="1"/>
+      <w:numFmt w:val="lowerLetter"/>
+      <w:lvlText w:val="%2."/>
+      <w:lvlJc w:val="left"/>
+      <w:pPr>
+        <w:ind w:left="1440" w:hanging="360"/>
+      </w:pPr>
+    </w:lvl>
+    <w:lvl w:ilvl="2" w:tplc="0409001B" w:tentative="1">
+      <w:start w:val="1"/>
+      <w:numFmt w:val="lowerRoman"/>
+      <w:lvlText w:val="%3."/>
+      <w:lvlJc w:val="right"/>
+      <w:pPr>
+        <w:ind w:left="2160" w:hanging="180"/>
+      </w:pPr>
+    </w:lvl>
+    <w:lvl w:ilvl="3" w:tplc="0409000F" w:tentative="1">
+      <w:start w:val="1"/>
+      <w:numFmt w:val="decimal"/>
+      <w:lvlText w:val="%4."/>
+      <w:lvlJc w:val="left"/>
+      <w:pPr>
+        <w:ind w:left="2880" w:hanging="360"/>
+      </w:pPr>
+    </w:lvl>
+    <w:lvl w:ilvl="4" w:tplc="04090019" w:tentative="1">
+      <w:start w:val="1"/>
+      <w:numFmt w:val="lowerLetter"/>
+      <w:lvlText w:val="%5."/>
+      <w:lvlJc w:val="left"/>
+      <w:pPr>
+        <w:ind w:left="3600" w:hanging="360"/>
+      </w:pPr>
+    </w:lvl>
+    <w:lvl w:ilvl="5" w:tplc="0409001B" w:tentative="1">
+      <w:start w:val="1"/>
+      <w:numFmt w:val="lowerRoman"/>
+      <w:lvlText w:val="%6."/>
+      <w:lvlJc w:val="right"/>
+      <w:pPr>
+        <w:ind w:left="4320" w:hanging="180"/>
+      </w:pPr>
+    </w:lvl>
+    <w:lvl w:ilvl="6" w:tplc="0409000F" w:tentative="1">
+      <w:start w:val="1"/>
+      <w:numFmt w:val="decimal"/>
+      <w:lvlText w:val="%7."/>
+      <w:lvlJc w:val="left"/>
+      <w:pPr>
+        <w:ind w:left="5040" w:hanging="360"/>
+      </w:pPr>
+    </w:lvl>
+    <w:lvl w:ilvl="7" w:tplc="04090019" w:tentative="1">
+      <w:start w:val="1"/>
+      <w:numFmt w:val="lowerLetter"/>
+      <w:lvlText w:val="%8."/>
+      <w:lvlJc w:val="left"/>
+      <w:pPr>
+        <w:ind w:left="5760" w:hanging="360"/>
+      </w:pPr>
+    </w:lvl>
+    <w:lvl w:ilvl="8" w:tplc="0409001B" w:tentative="1">
+      <w:start w:val="1"/>
+      <w:numFmt w:val="lowerRoman"/>
+      <w:lvlText w:val="%9."/>
+      <w:lvlJc w:val="right"/>
+      <w:pPr>
+        <w:ind w:left="6480" w:hanging="180"/>
+      </w:pPr>
+    </w:lvl>
+  </w:abstractNum>
+  <w:abstractNum w:abstractNumId="1" w15:restartNumberingAfterBreak="0">
     <w:nsid w:val="2B00608B"/>
     <w:multiLevelType w:val="hybridMultilevel"/>
     <w:tmpl w:val="E2FEEE92"/>
@@ -3844,7 +4116,7 @@
       </w:pPr>
     </w:lvl>
   </w:abstractNum>
-  <w:abstractNum w:abstractNumId="1" w15:restartNumberingAfterBreak="0">
+  <w:abstractNum w:abstractNumId="2" w15:restartNumberingAfterBreak="0">
     <w:nsid w:val="40234F11"/>
     <w:multiLevelType w:val="hybridMultilevel"/>
     <w:tmpl w:val="A5703DA8"/>
@@ -3933,7 +4205,7 @@
       </w:pPr>
     </w:lvl>
   </w:abstractNum>
-  <w:abstractNum w:abstractNumId="2" w15:restartNumberingAfterBreak="0">
+  <w:abstractNum w:abstractNumId="3" w15:restartNumberingAfterBreak="0">
     <w:nsid w:val="4A7A5EA8"/>
     <w:multiLevelType w:val="hybridMultilevel"/>
     <w:tmpl w:val="EAA2078E"/>
@@ -4022,7 +4294,7 @@
       </w:pPr>
     </w:lvl>
   </w:abstractNum>
-  <w:abstractNum w:abstractNumId="3" w15:restartNumberingAfterBreak="0">
+  <w:abstractNum w:abstractNumId="4" w15:restartNumberingAfterBreak="0">
     <w:nsid w:val="755D31EE"/>
     <w:multiLevelType w:val="hybridMultilevel"/>
     <w:tmpl w:val="1958B152"/>
@@ -4111,10 +4383,10 @@
       </w:pPr>
     </w:lvl>
   </w:abstractNum>
-  <w:abstractNum w:abstractNumId="4" w15:restartNumberingAfterBreak="0">
+  <w:abstractNum w:abstractNumId="5" w15:restartNumberingAfterBreak="0">
     <w:nsid w:val="77BB14B5"/>
     <w:multiLevelType w:val="hybridMultilevel"/>
-    <w:tmpl w:val="321852E8"/>
+    <w:tmpl w:val="F5A213D6"/>
     <w:lvl w:ilvl="0" w:tplc="0409000F">
       <w:start w:val="1"/>
       <w:numFmt w:val="decimal"/>
@@ -4201,19 +4473,22 @@
     </w:lvl>
   </w:abstractNum>
   <w:num w:numId="1">
-    <w:abstractNumId w:val="0"/>
+    <w:abstractNumId w:val="1"/>
   </w:num>
   <w:num w:numId="2">
+    <w:abstractNumId w:val="3"/>
+  </w:num>
+  <w:num w:numId="3">
+    <w:abstractNumId w:val="4"/>
+  </w:num>
+  <w:num w:numId="4">
     <w:abstractNumId w:val="2"/>
   </w:num>
-  <w:num w:numId="3">
-    <w:abstractNumId w:val="3"/>
+  <w:num w:numId="5">
+    <w:abstractNumId w:val="5"/>
   </w:num>
-  <w:num w:numId="4">
-    <w:abstractNumId w:val="1"/>
-  </w:num>
-  <w:num w:numId="5">
-    <w:abstractNumId w:val="4"/>
+  <w:num w:numId="6">
+    <w:abstractNumId w:val="0"/>
   </w:num>
 </w:numbering>
 </file>
@@ -4235,7 +4510,7 @@
       </w:pPr>
     </w:pPrDefault>
   </w:docDefaults>
-  <w:latentStyles w:defLockedState="0" w:defUIPriority="99" w:defSemiHidden="0" w:defUnhideWhenUsed="0" w:defQFormat="0" w:count="372">
+  <w:latentStyles w:defLockedState="0" w:defUIPriority="99" w:defSemiHidden="0" w:defUnhideWhenUsed="0" w:defQFormat="0" w:count="374">
     <w:lsdException w:name="Normal" w:uiPriority="0" w:qFormat="1"/>
     <w:lsdException w:name="heading 1" w:uiPriority="9" w:qFormat="1"/>
     <w:lsdException w:name="heading 2" w:semiHidden="1" w:uiPriority="9" w:unhideWhenUsed="1" w:qFormat="1"/>
@@ -4341,7 +4616,6 @@
     <w:lsdException w:name="HTML Sample" w:semiHidden="1" w:unhideWhenUsed="1"/>
     <w:lsdException w:name="HTML Typewriter" w:semiHidden="1" w:unhideWhenUsed="1"/>
     <w:lsdException w:name="HTML Variable" w:semiHidden="1" w:unhideWhenUsed="1"/>
-    <w:lsdException w:name="Normal Table" w:semiHidden="1" w:unhideWhenUsed="1"/>
     <w:lsdException w:name="annotation subject" w:semiHidden="1" w:unhideWhenUsed="1"/>
     <w:lsdException w:name="No List" w:semiHidden="1" w:unhideWhenUsed="1"/>
     <w:lsdException w:name="Outline List 1" w:semiHidden="1" w:unhideWhenUsed="1"/>
@@ -4387,11 +4661,9 @@
     <w:lsdException w:name="Table Subtle 1" w:semiHidden="1" w:unhideWhenUsed="1"/>
     <w:lsdException w:name="Table Subtle 2" w:semiHidden="1" w:unhideWhenUsed="1"/>
     <w:lsdException w:name="Table Web 1" w:semiHidden="1" w:unhideWhenUsed="1"/>
-    <w:lsdException w:name="Table Web 2" w:semiHidden="1" w:unhideWhenUsed="1"/>
     <w:lsdException w:name="Table Web 3" w:semiHidden="1" w:unhideWhenUsed="1"/>
     <w:lsdException w:name="Balloon Text" w:semiHidden="1" w:unhideWhenUsed="1"/>
     <w:lsdException w:name="Table Grid" w:uiPriority="59"/>
-    <w:lsdException w:name="Table Theme" w:semiHidden="1" w:unhideWhenUsed="1"/>
     <w:lsdException w:name="Placeholder Text" w:semiHidden="1"/>
     <w:lsdException w:name="No Spacing" w:uiPriority="1" w:qFormat="1"/>
     <w:lsdException w:name="Light Shading" w:uiPriority="60"/>
@@ -4608,6 +4880,8 @@
     <w:lsdException w:name="List Table 6 Colorful Accent 6" w:uiPriority="51"/>
     <w:lsdException w:name="List Table 7 Colorful Accent 6" w:uiPriority="52"/>
     <w:lsdException w:name="Mention" w:semiHidden="1" w:unhideWhenUsed="1"/>
+    <w:lsdException w:name="Smart Hyperlink" w:semiHidden="1" w:unhideWhenUsed="1"/>
+    <w:lsdException w:name="Hashtag" w:semiHidden="1" w:unhideWhenUsed="1"/>
   </w:latentStyles>
   <w:style w:type="paragraph" w:default="1" w:styleId="Normal">
     <w:name w:val="Normal"/>

</xml_diff>